<commit_message>
SFD web, archi technique et rapport
</commit_message>
<xml_diff>
--- a/Archi Technique.docx
+++ b/Archi Technique.docx
@@ -66,10 +66,7 @@
     <w:p/>
     <w:p/>
     <w:p/>
-    <w:p>
-      <w:bookmarkStart w:id="0" w:name="_GoBack"/>
-      <w:bookmarkEnd w:id="0"/>
-    </w:p>
+    <w:p/>
     <w:p/>
     <w:p/>
     <w:tbl>
@@ -164,6 +161,48 @@
           <w:p>
             <w:r>
               <w:t>Première version simple</w:t>
+            </w:r>
+          </w:p>
+        </w:tc>
+      </w:tr>
+      <w:tr>
+        <w:tc>
+          <w:tcPr>
+            <w:tcW w:w="2303" w:type="dxa"/>
+          </w:tcPr>
+          <w:p>
+            <w:r>
+              <w:t>1.1</w:t>
+            </w:r>
+          </w:p>
+        </w:tc>
+        <w:tc>
+          <w:tcPr>
+            <w:tcW w:w="2303" w:type="dxa"/>
+          </w:tcPr>
+          <w:p>
+            <w:r>
+              <w:t>13/01/2017</w:t>
+            </w:r>
+          </w:p>
+        </w:tc>
+        <w:tc>
+          <w:tcPr>
+            <w:tcW w:w="2303" w:type="dxa"/>
+          </w:tcPr>
+          <w:p>
+            <w:r>
+              <w:t>Vincent Montigny</w:t>
+            </w:r>
+          </w:p>
+        </w:tc>
+        <w:tc>
+          <w:tcPr>
+            <w:tcW w:w="2303" w:type="dxa"/>
+          </w:tcPr>
+          <w:p>
+            <w:r>
+              <w:t>Plus de précision</w:t>
             </w:r>
           </w:p>
         </w:tc>
@@ -280,6 +319,7 @@
       <w:r>
         <w:rPr>
           <w:noProof/>
+          <w:lang w:eastAsia="fr-FR"/>
         </w:rPr>
         <mc:AlternateContent>
           <mc:Choice Requires="wps">
@@ -430,14 +470,45 @@
       <w:r>
         <w:t>Authentification</w:t>
       </w:r>
+      <w:r>
+        <w:t>/Utilisateurs</w:t>
+      </w:r>
     </w:p>
     <w:p/>
     <w:p>
       <w:pPr>
+        <w:pStyle w:val="Heading4"/>
+      </w:pPr>
+      <w:r>
+        <w:t>Gestion des profils</w:t>
+      </w:r>
+    </w:p>
+    <w:p/>
+    <w:p>
+      <w:pPr>
         <w:ind w:firstLine="360"/>
       </w:pPr>
       <w:r>
-        <w:t xml:space="preserve">La gestion des utilisateurs des deux applications sera commune. A travers un annuaire LDAP qu’aucun des utilisateurs ne pourra remplir, stocké sur le serveur d’application. Les deux types de client auront à s’identifier, mais pas au même moment. </w:t>
+        <w:t>La gestion des utilisateurs des deux applications sera commune. A travers un annuaire LDAP qu’aucun des utilisateurs ne pourra remplir, stocké sur le serveur d’application.</w:t>
+      </w:r>
+      <w:r>
+        <w:t xml:space="preserve"> Le choix d’un annuaire et pas d’une base de données est habituelle dans les entreprises. Il est plus souvent consulté qu’il n’est modifié, </w:t>
+      </w:r>
+      <w:r>
+        <w:t xml:space="preserve">plus facile d’accès depuis n’importe quel type de client, </w:t>
+      </w:r>
+      <w:r>
+        <w:t xml:space="preserve">et les </w:t>
+      </w:r>
+      <w:r>
+        <w:lastRenderedPageBreak/>
+        <w:t>conventions LDAP sont parfaitement adaptés à la gestion des utilisateurs (qu’on peut diviser en groupe</w:t>
+      </w:r>
+      <w:r>
+        <w:t>s</w:t>
+      </w:r>
+      <w:r>
+        <w:t xml:space="preserve"> par exemple).</w:t>
       </w:r>
     </w:p>
     <w:p>
@@ -445,72 +516,333 @@
         <w:ind w:firstLine="360"/>
       </w:pPr>
       <w:r>
+        <w:t xml:space="preserve"> Les deux types de client auront à s’identifier, mais pas au même moment. </w:t>
+      </w:r>
+    </w:p>
+    <w:p>
+      <w:pPr>
+        <w:ind w:firstLine="360"/>
+      </w:pPr>
+      <w:r>
+        <w:t>Le client mobile agira en mode déconnecté, et son identité ne sera vérifiée qu’à la synchronisation. De cette manière, il pourra prendre toutes les informations nécessaires même sans couverture réseau</w:t>
+      </w:r>
+      <w:r>
+        <w:t>, avant de les envoyer, cette fois en mode connecté</w:t>
+      </w:r>
+      <w:r>
+        <w:t xml:space="preserve">. </w:t>
+      </w:r>
+    </w:p>
+    <w:p>
+      <w:pPr>
+        <w:ind w:firstLine="360"/>
+      </w:pPr>
+      <w:r>
+        <w:t>Du côté du client siège, l’identification est nécessaire dès l’entrée dans l’application, pour accéder à ses dossiers.</w:t>
+      </w:r>
+    </w:p>
+    <w:p>
+      <w:pPr>
+        <w:ind w:firstLine="360"/>
+      </w:pPr>
+      <w:r>
+        <w:t>Nous stockerons pour l’instant 3 informations utilisateurs :</w:t>
+      </w:r>
+    </w:p>
+    <w:p>
+      <w:pPr>
+        <w:pStyle w:val="ListParagraph"/>
+        <w:numPr>
+          <w:ilvl w:val="0"/>
+          <w:numId w:val="5"/>
+        </w:numPr>
+      </w:pPr>
+      <w:r>
+        <w:t>UID (son identifiant)</w:t>
+      </w:r>
+    </w:p>
+    <w:p>
+      <w:pPr>
+        <w:pStyle w:val="ListParagraph"/>
+        <w:numPr>
+          <w:ilvl w:val="0"/>
+          <w:numId w:val="5"/>
+        </w:numPr>
+      </w:pPr>
+      <w:r>
+        <w:t>Nom</w:t>
+      </w:r>
+    </w:p>
+    <w:p>
+      <w:pPr>
+        <w:pStyle w:val="ListParagraph"/>
+        <w:numPr>
+          <w:ilvl w:val="0"/>
+          <w:numId w:val="5"/>
+        </w:numPr>
+      </w:pPr>
+      <w:r>
+        <w:t>Prénom</w:t>
+      </w:r>
+    </w:p>
+    <w:p>
+      <w:pPr>
+        <w:ind w:firstLine="360"/>
+      </w:pPr>
+    </w:p>
+    <w:p>
+      <w:pPr>
+        <w:pStyle w:val="Heading2"/>
+      </w:pPr>
+      <w:r>
+        <w:t>Stockage des données</w:t>
+      </w:r>
+    </w:p>
+    <w:p/>
+    <w:p>
+      <w:pPr>
+        <w:ind w:firstLine="357"/>
+      </w:pPr>
+      <w:r>
+        <w:t>Pour le client mobile, chaque information que rentrera le client pourra se faire en mode déconnecté, comme nous l’avons spécifié. Il nous est donc imposé d’avoir un stockage des données interne au support mobile. Que ce soit sur tablette ou téléphone, les données</w:t>
+      </w:r>
+      <w:r>
+        <w:t xml:space="preserve"> devront</w:t>
+      </w:r>
+      <w:r>
+        <w:t xml:space="preserve"> donc être mis</w:t>
+      </w:r>
+      <w:r>
+        <w:t>es</w:t>
+      </w:r>
+      <w:r>
+        <w:t xml:space="preserve"> dans un</w:t>
+      </w:r>
+      <w:r>
+        <w:t xml:space="preserve"> dossier spécifique du support. U</w:t>
+      </w:r>
+      <w:r>
+        <w:t>n dossier créé et géré par l’application semble être une bonne solution</w:t>
+      </w:r>
+      <w:r>
+        <w:t>.</w:t>
+      </w:r>
+    </w:p>
+    <w:p>
+      <w:pPr>
+        <w:ind w:firstLine="357"/>
+      </w:pPr>
+      <w:r>
+        <w:t xml:space="preserve">Pour le client siège, il accède directement à la base de données « réelle ». En effet, une fois les informations synchronisées, elles sont stockées en base. Pendant le POC, cette base est celle fournit avec le serveur, elle pourra être inséré dans un autre SI à l’avenir. Cette base de données regroupe seulement les informations </w:t>
+      </w:r>
+      <w:r>
+        <w:t>textuelles, pas les photos, les métrages ou les éventuels documents associés.</w:t>
+      </w:r>
+    </w:p>
+    <w:p>
+      <w:pPr>
+        <w:ind w:firstLine="357"/>
+      </w:pPr>
+      <w:r>
+        <w:t>Pour ces données spécifiques, on utilisera un autre support qui permettra la consultation de ces données, type GED.</w:t>
+      </w:r>
+    </w:p>
+    <w:p>
+      <w:pPr>
+        <w:ind w:firstLine="357"/>
+      </w:pPr>
+      <w:r>
+        <w:t>Pour lister les utilisateurs, comme précisé plus haut, ils seront référencés dans un annuaire LDAP stocké sur le serveur d’applications. Egalement précisé plus haut, ce serveur est sujet à changement dans le cadre d’une intégration future.</w:t>
+      </w:r>
+    </w:p>
+    <w:p>
+      <w:pPr>
+        <w:ind w:firstLine="357"/>
+      </w:pPr>
+      <w:r>
+        <w:t>Ci-après, le schéma d’architecture avec le cas d’un dossier et la procédure concernant les identifications/stockage de données</w:t>
+      </w:r>
+    </w:p>
+    <w:p>
+      <w:pPr>
+        <w:ind w:firstLine="357"/>
+      </w:pPr>
+      <w:r>
+        <w:rPr>
+          <w:noProof/>
+        </w:rPr>
         <w:lastRenderedPageBreak/>
-        <w:t>Le client mobile agira en mode déconnecté, et son identité ne sera vérifiée qu’à la synchronisation. De cette manière, il pourra prendre toutes les informations nécessaires même sans couverture réseau. Du côté du client siège, l’identification est nécessaire dès l’entrée dans l’application, pour accéder à ses dossiers.</w:t>
-      </w:r>
-    </w:p>
-    <w:p>
-      <w:pPr>
-        <w:ind w:firstLine="360"/>
-      </w:pPr>
-    </w:p>
-    <w:p>
-      <w:pPr>
-        <w:pStyle w:val="Heading2"/>
-      </w:pPr>
-      <w:r>
-        <w:t>Stockage des données</w:t>
-      </w:r>
-    </w:p>
-    <w:p/>
-    <w:p>
-      <w:pPr>
-        <w:ind w:firstLine="357"/>
-      </w:pPr>
-      <w:r>
-        <w:t>Pour le client mobile, chaque information que rentrera le client pourra se faire en mode déconnecté, comme nous l’avons spécifié. Il nous est donc imposé d’avoir un stockage des données interne au support mobile. Que ce soit sur tablette ou téléphone, les données</w:t>
-      </w:r>
-      <w:r>
-        <w:t xml:space="preserve"> devront</w:t>
-      </w:r>
-      <w:r>
-        <w:t xml:space="preserve"> donc être mis</w:t>
-      </w:r>
-      <w:r>
-        <w:t>es</w:t>
-      </w:r>
-      <w:r>
-        <w:t xml:space="preserve"> dans un dossier spécifique du support, un dossier créé et géré par l’application semble être une bonne solution</w:t>
-      </w:r>
-      <w:r>
-        <w:t>.</w:t>
-      </w:r>
-    </w:p>
-    <w:p>
-      <w:pPr>
-        <w:ind w:firstLine="357"/>
-      </w:pPr>
-      <w:r>
-        <w:t xml:space="preserve">Pour le client siège, il accède directement à la base de données « réelle ». En effet, une fois les informations synchronisées, elles sont stockées en base. Pendant le POC, cette base est celle fournit avec le serveur, elle pourra être inséré dans un autre SI à l’avenir. Cette base de données regroupe seulement les informations </w:t>
-      </w:r>
-      <w:r>
-        <w:t>textuelles, pas les photos, les métrages ou les éventuels documents associés.</w:t>
-      </w:r>
-    </w:p>
-    <w:p>
-      <w:pPr>
-        <w:ind w:firstLine="357"/>
-      </w:pPr>
-      <w:r>
-        <w:t>Pour ces données spécifiques, on utilisera un autre support qui permettra la consultation de ces données, type GED.</w:t>
-      </w:r>
-    </w:p>
-    <w:p>
-      <w:pPr>
-        <w:ind w:firstLine="357"/>
-      </w:pPr>
-      <w:r>
-        <w:t>Pour lister les utilisateurs, comme précisé plus haut, ils seront référencés dans un annuaire LDAP stocké sur le serveur d’applications. Egalement précisé plus haut, ce serveur est sujet à changement dans le cadre d’une intégration future.</w:t>
+        <mc:AlternateContent>
+          <mc:Choice Requires="wps">
+            <w:drawing>
+              <wp:anchor distT="0" distB="0" distL="114300" distR="114300" simplePos="0" relativeHeight="251665408" behindDoc="0" locked="0" layoutInCell="1" allowOverlap="1" wp14:anchorId="612BE322" wp14:editId="6BB5891C">
+                <wp:simplePos x="0" y="0"/>
+                <wp:positionH relativeFrom="column">
+                  <wp:posOffset>-431800</wp:posOffset>
+                </wp:positionH>
+                <wp:positionV relativeFrom="paragraph">
+                  <wp:posOffset>3181350</wp:posOffset>
+                </wp:positionV>
+                <wp:extent cx="6699885" cy="635"/>
+                <wp:effectExtent l="0" t="0" r="0" b="0"/>
+                <wp:wrapSquare wrapText="bothSides"/>
+                <wp:docPr id="5" name="Text Box 5"/>
+                <wp:cNvGraphicFramePr/>
+                <a:graphic xmlns:a="http://schemas.openxmlformats.org/drawingml/2006/main">
+                  <a:graphicData uri="http://schemas.microsoft.com/office/word/2010/wordprocessingShape">
+                    <wps:wsp>
+                      <wps:cNvSpPr txBox="1"/>
+                      <wps:spPr>
+                        <a:xfrm>
+                          <a:off x="0" y="0"/>
+                          <a:ext cx="6699885" cy="635"/>
+                        </a:xfrm>
+                        <a:prstGeom prst="rect">
+                          <a:avLst/>
+                        </a:prstGeom>
+                        <a:solidFill>
+                          <a:prstClr val="white"/>
+                        </a:solidFill>
+                        <a:ln>
+                          <a:noFill/>
+                        </a:ln>
+                        <a:effectLst/>
+                      </wps:spPr>
+                      <wps:txbx>
+                        <w:txbxContent>
+                          <w:p>
+                            <w:pPr>
+                              <w:pStyle w:val="Caption"/>
+                              <w:jc w:val="center"/>
+                              <w:rPr>
+                                <w:noProof/>
+                              </w:rPr>
+                            </w:pPr>
+                            <w:r>
+                              <w:t xml:space="preserve">Figure </w:t>
+                            </w:r>
+                            <w:fldSimple w:instr=" SEQ Figure \* ARABIC ">
+                              <w:r>
+                                <w:rPr>
+                                  <w:noProof/>
+                                </w:rPr>
+                                <w:t>2</w:t>
+                              </w:r>
+                            </w:fldSimple>
+                            <w:r>
+                              <w:t xml:space="preserve"> : Procédure identifications/données</w:t>
+                            </w:r>
+                          </w:p>
+                        </w:txbxContent>
+                      </wps:txbx>
+                      <wps:bodyPr rot="0" spcFirstLastPara="0" vertOverflow="overflow" horzOverflow="overflow" vert="horz" wrap="square" lIns="0" tIns="0" rIns="0" bIns="0" numCol="1" spcCol="0" rtlCol="0" fromWordArt="0" anchor="t" anchorCtr="0" forceAA="0" compatLnSpc="1">
+                        <a:prstTxWarp prst="textNoShape">
+                          <a:avLst/>
+                        </a:prstTxWarp>
+                        <a:spAutoFit/>
+                      </wps:bodyPr>
+                    </wps:wsp>
+                  </a:graphicData>
+                </a:graphic>
+              </wp:anchor>
+            </w:drawing>
+          </mc:Choice>
+          <mc:Fallback>
+            <w:pict>
+              <v:shape id="Text Box 5" o:spid="_x0000_s1027" type="#_x0000_t202" style="position:absolute;left:0;text-align:left;margin-left:-34pt;margin-top:250.5pt;width:527.55pt;height:.05pt;z-index:251665408;visibility:visible;mso-wrap-style:square;mso-wrap-distance-left:9pt;mso-wrap-distance-top:0;mso-wrap-distance-right:9pt;mso-wrap-distance-bottom:0;mso-position-horizontal:absolute;mso-position-horizontal-relative:text;mso-position-vertical:absolute;mso-position-vertical-relative:text;v-text-anchor:top" o:gfxdata="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" stroked="f">
+                <v:textbox style="mso-fit-shape-to-text:t" inset="0,0,0,0">
+                  <w:txbxContent>
+                    <w:p>
+                      <w:pPr>
+                        <w:pStyle w:val="Caption"/>
+                        <w:jc w:val="center"/>
+                        <w:rPr>
+                          <w:noProof/>
+                        </w:rPr>
+                      </w:pPr>
+                      <w:r>
+                        <w:t xml:space="preserve">Figure </w:t>
+                      </w:r>
+                      <w:fldSimple w:instr=" SEQ Figure \* ARABIC ">
+                        <w:r>
+                          <w:rPr>
+                            <w:noProof/>
+                          </w:rPr>
+                          <w:t>2</w:t>
+                        </w:r>
+                      </w:fldSimple>
+                      <w:r>
+                        <w:t xml:space="preserve"> : Procédure identifications/données</w:t>
+                      </w:r>
+                    </w:p>
+                  </w:txbxContent>
+                </v:textbox>
+                <w10:wrap type="square"/>
+              </v:shape>
+            </w:pict>
+          </mc:Fallback>
+        </mc:AlternateContent>
+      </w:r>
+      <w:r>
+        <w:rPr>
+          <w:noProof/>
+          <w:lang w:eastAsia="fr-FR"/>
+        </w:rPr>
+        <w:drawing>
+          <wp:anchor distT="0" distB="0" distL="114300" distR="114300" simplePos="0" relativeHeight="251663360" behindDoc="0" locked="0" layoutInCell="1" allowOverlap="1">
+            <wp:simplePos x="0" y="0"/>
+            <wp:positionH relativeFrom="column">
+              <wp:posOffset>-431800</wp:posOffset>
+            </wp:positionH>
+            <wp:positionV relativeFrom="paragraph">
+              <wp:posOffset>-510540</wp:posOffset>
+            </wp:positionV>
+            <wp:extent cx="6699885" cy="3634740"/>
+            <wp:effectExtent l="0" t="0" r="5715" b="3810"/>
+            <wp:wrapSquare wrapText="bothSides"/>
+            <wp:docPr id="4" name="Picture 4"/>
+            <wp:cNvGraphicFramePr>
+              <a:graphicFrameLocks xmlns:a="http://schemas.openxmlformats.org/drawingml/2006/main" noChangeAspect="1"/>
+            </wp:cNvGraphicFramePr>
+            <a:graphic xmlns:a="http://schemas.openxmlformats.org/drawingml/2006/main">
+              <a:graphicData uri="http://schemas.openxmlformats.org/drawingml/2006/picture">
+                <pic:pic xmlns:pic="http://schemas.openxmlformats.org/drawingml/2006/picture">
+                  <pic:nvPicPr>
+                    <pic:cNvPr id="0" name="schéma d'architecture global.jpg"/>
+                    <pic:cNvPicPr/>
+                  </pic:nvPicPr>
+                  <pic:blipFill>
+                    <a:blip r:embed="rId7">
+                      <a:extLst>
+                        <a:ext uri="{28A0092B-C50C-407E-A947-70E740481C1C}">
+                          <a14:useLocalDpi xmlns:a14="http://schemas.microsoft.com/office/drawing/2010/main" val="0"/>
+                        </a:ext>
+                      </a:extLst>
+                    </a:blip>
+                    <a:stretch>
+                      <a:fillRect/>
+                    </a:stretch>
+                  </pic:blipFill>
+                  <pic:spPr>
+                    <a:xfrm>
+                      <a:off x="0" y="0"/>
+                      <a:ext cx="6699885" cy="3634740"/>
+                    </a:xfrm>
+                    <a:prstGeom prst="rect">
+                      <a:avLst/>
+                    </a:prstGeom>
+                  </pic:spPr>
+                </pic:pic>
+              </a:graphicData>
+            </a:graphic>
+            <wp14:sizeRelH relativeFrom="margin">
+              <wp14:pctWidth>0</wp14:pctWidth>
+            </wp14:sizeRelH>
+            <wp14:sizeRelV relativeFrom="margin">
+              <wp14:pctHeight>0</wp14:pctHeight>
+            </wp14:sizeRelV>
+          </wp:anchor>
+        </w:drawing>
       </w:r>
     </w:p>
     <w:p>
@@ -568,15 +900,7 @@
     <w:p/>
     <w:p>
       <w:r>
-        <w:t xml:space="preserve">Nous n’utiliserons que des outils </w:t>
-      </w:r>
-      <w:proofErr w:type="spellStart"/>
-      <w:r>
-        <w:t>OpenSource</w:t>
-      </w:r>
-      <w:proofErr w:type="spellEnd"/>
-      <w:r>
-        <w:t xml:space="preserve"> pendant la durée du POC. </w:t>
+        <w:t xml:space="preserve">Nous n’utiliserons que des outils OpenSource pendant la durée du POC. </w:t>
       </w:r>
     </w:p>
     <w:p/>
@@ -605,15 +929,7 @@
     </w:p>
     <w:p>
       <w:r>
-        <w:t xml:space="preserve">Les applications seront réalisées en Java. L’application mobile sera donc une application </w:t>
-      </w:r>
-      <w:proofErr w:type="spellStart"/>
-      <w:r>
-        <w:t>Android</w:t>
-      </w:r>
-      <w:proofErr w:type="spellEnd"/>
-      <w:r>
-        <w:t xml:space="preserve">. </w:t>
+        <w:t xml:space="preserve">Les applications seront réalisées en Java. L’application mobile sera donc une application Android. </w:t>
       </w:r>
     </w:p>
     <w:p>
@@ -621,45 +937,7 @@
         <w:ind w:firstLine="708"/>
       </w:pPr>
       <w:r>
-        <w:t xml:space="preserve">Pour l’application Siège, nous utiliserons l’IDE Eclipse </w:t>
-      </w:r>
-      <w:proofErr w:type="spellStart"/>
-      <w:r>
-        <w:t>Neon</w:t>
-      </w:r>
-      <w:proofErr w:type="spellEnd"/>
-      <w:r>
-        <w:t xml:space="preserve">, la version la plus récente à l’heure actuelle, gratuite et performante. L’organisation du projet se fera à l’aide de </w:t>
-      </w:r>
-      <w:proofErr w:type="spellStart"/>
-      <w:r>
-        <w:t>Maven</w:t>
-      </w:r>
-      <w:proofErr w:type="spellEnd"/>
-      <w:r>
-        <w:t>, et nous utiliserons des EJB comme mod</w:t>
-      </w:r>
-      <w:r>
-        <w:t xml:space="preserve">èle de données, sans </w:t>
-      </w:r>
-      <w:proofErr w:type="spellStart"/>
-      <w:r>
-        <w:t>Spring</w:t>
-      </w:r>
-      <w:proofErr w:type="spellEnd"/>
-      <w:r>
-        <w:t xml:space="preserve"> (par soucis de temps de formation/apprentissage).</w:t>
-      </w:r>
-      <w:r>
-        <w:t xml:space="preserve"> Nous utiliserons également </w:t>
-      </w:r>
-      <w:proofErr w:type="spellStart"/>
-      <w:r>
-        <w:t>Struts</w:t>
-      </w:r>
-      <w:proofErr w:type="spellEnd"/>
-      <w:r>
-        <w:t xml:space="preserve"> 2.5.8 pour la partie Web.</w:t>
+        <w:t xml:space="preserve">Pour l’application Siège, nous utiliserons l’IDE Eclipse Neon, la version la plus récente à l’heure actuelle, gratuite et performante. </w:t>
       </w:r>
     </w:p>
     <w:p>
@@ -667,26 +945,150 @@
         <w:ind w:firstLine="708"/>
       </w:pPr>
       <w:r>
-        <w:t xml:space="preserve">Pour l’application Mobile, nous utiliserons </w:t>
-      </w:r>
-      <w:proofErr w:type="spellStart"/>
-      <w:r>
-        <w:t>Android</w:t>
-      </w:r>
-      <w:proofErr w:type="spellEnd"/>
-      <w:r>
-        <w:t xml:space="preserve"> Studio, version 2.2.2.</w:t>
-      </w:r>
-      <w:r>
-        <w:t xml:space="preserve"> C’est une solution </w:t>
-      </w:r>
-      <w:proofErr w:type="spellStart"/>
-      <w:r>
-        <w:t>OpenSource</w:t>
-      </w:r>
-      <w:proofErr w:type="spellEnd"/>
-      <w:r>
-        <w:t xml:space="preserve"> efficace et très utilisée.</w:t>
+        <w:t>L’organisation du p</w:t>
+      </w:r>
+      <w:r>
+        <w:t>rojet se fera à l’aide de Maven, pour la gestion claire et complète du projet.</w:t>
+      </w:r>
+    </w:p>
+    <w:p>
+      <w:pPr>
+        <w:ind w:firstLine="708"/>
+      </w:pPr>
+      <w:r>
+        <w:t>N</w:t>
+      </w:r>
+      <w:r>
+        <w:t>ous utiliserons des EJB comme mod</w:t>
+      </w:r>
+      <w:r>
+        <w:t xml:space="preserve">èle de données, </w:t>
+      </w:r>
+      <w:r>
+        <w:t>avec Hibernate comme ORM. Cet outil a été utilisé dans un projet d’étude récemment, et il remplit pleinement les demandes du projet.</w:t>
+      </w:r>
+      <w:r>
+        <w:t xml:space="preserve"> Ci-après, sa position entre le modèle java et la couche De données en base.</w:t>
+      </w:r>
+    </w:p>
+    <w:p>
+      <w:pPr>
+        <w:keepNext/>
+        <w:ind w:firstLine="708"/>
+      </w:pPr>
+      <w:r>
+        <w:rPr>
+          <w:noProof/>
+          <w:lang w:eastAsia="fr-FR"/>
+        </w:rPr>
+        <w:drawing>
+          <wp:inline distT="0" distB="0" distL="0" distR="0" wp14:anchorId="746F0F8C" wp14:editId="63B46BAA">
+            <wp:extent cx="5760720" cy="1478280"/>
+            <wp:effectExtent l="0" t="0" r="0" b="7620"/>
+            <wp:docPr id="2" name="Picture 2"/>
+            <wp:cNvGraphicFramePr>
+              <a:graphicFrameLocks xmlns:a="http://schemas.openxmlformats.org/drawingml/2006/main" noChangeAspect="1"/>
+            </wp:cNvGraphicFramePr>
+            <a:graphic xmlns:a="http://schemas.openxmlformats.org/drawingml/2006/main">
+              <a:graphicData uri="http://schemas.openxmlformats.org/drawingml/2006/picture">
+                <pic:pic xmlns:pic="http://schemas.openxmlformats.org/drawingml/2006/picture">
+                  <pic:nvPicPr>
+                    <pic:cNvPr id="0" name="hibernate.jpg"/>
+                    <pic:cNvPicPr/>
+                  </pic:nvPicPr>
+                  <pic:blipFill>
+                    <a:blip r:embed="rId8">
+                      <a:extLst>
+                        <a:ext uri="{28A0092B-C50C-407E-A947-70E740481C1C}">
+                          <a14:useLocalDpi xmlns:a14="http://schemas.microsoft.com/office/drawing/2010/main" val="0"/>
+                        </a:ext>
+                      </a:extLst>
+                    </a:blip>
+                    <a:stretch>
+                      <a:fillRect/>
+                    </a:stretch>
+                  </pic:blipFill>
+                  <pic:spPr>
+                    <a:xfrm>
+                      <a:off x="0" y="0"/>
+                      <a:ext cx="5760720" cy="1478280"/>
+                    </a:xfrm>
+                    <a:prstGeom prst="rect">
+                      <a:avLst/>
+                    </a:prstGeom>
+                  </pic:spPr>
+                </pic:pic>
+              </a:graphicData>
+            </a:graphic>
+          </wp:inline>
+        </w:drawing>
+      </w:r>
+    </w:p>
+    <w:p>
+      <w:pPr>
+        <w:pStyle w:val="Caption"/>
+        <w:jc w:val="center"/>
+      </w:pPr>
+      <w:r>
+        <w:t xml:space="preserve">Figure </w:t>
+      </w:r>
+      <w:fldSimple w:instr=" SEQ Figure \* ARABIC ">
+        <w:r>
+          <w:rPr>
+            <w:noProof/>
+          </w:rPr>
+          <w:t>3</w:t>
+        </w:r>
+      </w:fldSimple>
+      <w:r>
+        <w:t xml:space="preserve"> : place de hibernate dans l'ORM</w:t>
+      </w:r>
+    </w:p>
+    <w:p/>
+    <w:p>
+      <w:pPr>
+        <w:ind w:firstLine="708"/>
+      </w:pPr>
+      <w:r>
+        <w:t xml:space="preserve">Nous utiliserons également </w:t>
+      </w:r>
+      <w:r>
+        <w:t>AngularJS</w:t>
+      </w:r>
+      <w:r>
+        <w:t xml:space="preserve"> 1.6.1</w:t>
+      </w:r>
+      <w:r>
+        <w:t xml:space="preserve"> pour la partie Web.</w:t>
+      </w:r>
+      <w:r>
+        <w:t xml:space="preserve"> Cet outil est très récent et très performant. Bien que nous n’ayons jamais travaillé dessus, de nombreuses aides sont disponibles et permettront de réaliser une solution optimale.</w:t>
+      </w:r>
+    </w:p>
+    <w:p>
+      <w:pPr>
+        <w:ind w:firstLine="708"/>
+      </w:pPr>
+      <w:r>
+        <w:t>Pour l’application Mobile, nous utiliserons Android Studio</w:t>
+      </w:r>
+      <w:r>
+        <w:t xml:space="preserve"> comme environnement de développement</w:t>
+      </w:r>
+      <w:r>
+        <w:t>, version 2.2.2.</w:t>
+      </w:r>
+      <w:r>
+        <w:t xml:space="preserve"> C’est une solution OpenS</w:t>
+      </w:r>
+      <w:r>
+        <w:t>ource</w:t>
+      </w:r>
+      <w:r>
+        <w:t xml:space="preserve"> efficace et très utilisée</w:t>
+      </w:r>
+      <w:r>
+        <w:t>.</w:t>
       </w:r>
     </w:p>
     <w:p>
@@ -707,31 +1109,61 @@
       <w:pPr>
         <w:pStyle w:val="m4541351123633332928m-7969415908891675047msotoc1"/>
         <w:ind w:firstLine="360"/>
-      </w:pPr>
-      <w:r>
-        <w:t xml:space="preserve">Comme on peut le voir sur la figure 1, nous utiliserons </w:t>
-      </w:r>
-      <w:proofErr w:type="spellStart"/>
-      <w:r>
-        <w:t>WildFly</w:t>
-      </w:r>
-      <w:proofErr w:type="spellEnd"/>
-      <w:r>
+        <w:rPr>
+          <w:rFonts w:asciiTheme="minorHAnsi" w:hAnsiTheme="minorHAnsi" w:cstheme="minorHAnsi"/>
+          <w:sz w:val="22"/>
+          <w:szCs w:val="22"/>
+        </w:rPr>
+      </w:pPr>
+      <w:r>
+        <w:rPr>
+          <w:rFonts w:asciiTheme="minorHAnsi" w:hAnsiTheme="minorHAnsi" w:cstheme="minorHAnsi"/>
+          <w:sz w:val="22"/>
+          <w:szCs w:val="22"/>
+        </w:rPr>
+        <w:t>Comme on peut le voir sur la figure 1, nous utiliserons WildFly</w:t>
+      </w:r>
+      <w:r>
+        <w:rPr>
+          <w:rFonts w:asciiTheme="minorHAnsi" w:hAnsiTheme="minorHAnsi" w:cstheme="minorHAnsi"/>
+          <w:sz w:val="22"/>
+          <w:szCs w:val="22"/>
+        </w:rPr>
+        <w:t xml:space="preserve"> 10.1.0</w:t>
+      </w:r>
+      <w:r>
+        <w:rPr>
+          <w:rFonts w:asciiTheme="minorHAnsi" w:hAnsiTheme="minorHAnsi" w:cstheme="minorHAnsi"/>
+          <w:sz w:val="22"/>
+          <w:szCs w:val="22"/>
+        </w:rPr>
         <w:t xml:space="preserve"> comme serveur d’application. Il fournit également une base de données que nous utiliserons aussi durant le POC.</w:t>
       </w:r>
+      <w:r>
+        <w:rPr>
+          <w:rFonts w:asciiTheme="minorHAnsi" w:hAnsiTheme="minorHAnsi" w:cstheme="minorHAnsi"/>
+          <w:sz w:val="22"/>
+          <w:szCs w:val="22"/>
+        </w:rPr>
+        <w:t xml:space="preserve"> </w:t>
+      </w:r>
+      <w:r>
+        <w:rPr>
+          <w:rFonts w:asciiTheme="minorHAnsi" w:hAnsiTheme="minorHAnsi" w:cstheme="minorHAnsi"/>
+          <w:sz w:val="22"/>
+          <w:szCs w:val="22"/>
+        </w:rPr>
+        <w:lastRenderedPageBreak/>
+        <w:t>Nous avons déjà utilisé cet outil dans un projet récent, et il apparaît répondre parfaitement à nos besoins.</w:t>
+      </w:r>
     </w:p>
     <w:p>
       <w:pPr>
         <w:pStyle w:val="Heading2"/>
       </w:pPr>
       <w:r>
-        <w:t xml:space="preserve">Système de </w:t>
-      </w:r>
-      <w:proofErr w:type="spellStart"/>
-      <w:r>
-        <w:t>Versionnage</w:t>
-      </w:r>
-      <w:proofErr w:type="spellEnd"/>
+        <w:t>Système de Versionnage</w:t>
+      </w:r>
     </w:p>
     <w:p/>
     <w:p>
@@ -745,40 +1177,504 @@
         <w:rPr>
           <w:rFonts w:ascii="Times New Roman" w:hAnsi="Times New Roman" w:cs="Times New Roman"/>
         </w:rPr>
-        <w:t xml:space="preserve">sons Git comme système de </w:t>
-      </w:r>
-      <w:proofErr w:type="spellStart"/>
-      <w:r>
-        <w:rPr>
-          <w:rFonts w:ascii="Times New Roman" w:hAnsi="Times New Roman" w:cs="Times New Roman"/>
-        </w:rPr>
-        <w:t>versionnage</w:t>
-      </w:r>
-      <w:proofErr w:type="spellEnd"/>
-      <w:r>
-        <w:rPr>
-          <w:rFonts w:ascii="Times New Roman" w:hAnsi="Times New Roman" w:cs="Times New Roman"/>
-        </w:rPr>
-        <w:t xml:space="preserve">, avec un dépôt situé sur le site de </w:t>
-      </w:r>
-      <w:proofErr w:type="spellStart"/>
-      <w:r>
-        <w:rPr>
-          <w:rFonts w:ascii="Times New Roman" w:hAnsi="Times New Roman" w:cs="Times New Roman"/>
-        </w:rPr>
-        <w:t>GitHub</w:t>
-      </w:r>
-      <w:proofErr w:type="spellEnd"/>
-      <w:r>
-        <w:rPr>
-          <w:rFonts w:ascii="Times New Roman" w:hAnsi="Times New Roman" w:cs="Times New Roman"/>
-        </w:rPr>
-        <w:t>.</w:t>
+        <w:t>sons Git comme système de versionnage, avec un dépôt situé sur le site de GitHub.</w:t>
       </w:r>
       <w:r>
         <w:t xml:space="preserve"> </w:t>
       </w:r>
     </w:p>
+    <w:p/>
+    <w:p>
+      <w:pPr>
+        <w:pStyle w:val="Heading2"/>
+      </w:pPr>
+      <w:r>
+        <w:t>Récapitulatif </w:t>
+      </w:r>
+    </w:p>
+    <w:p>
+      <w:bookmarkStart w:id="0" w:name="_GoBack"/>
+      <w:bookmarkEnd w:id="0"/>
+    </w:p>
+    <w:tbl>
+      <w:tblPr>
+        <w:tblStyle w:val="TableGrid"/>
+        <w:tblW w:w="0" w:type="auto"/>
+        <w:tblLook w:val="04A0" w:firstRow="1" w:lastRow="0" w:firstColumn="1" w:lastColumn="0" w:noHBand="0" w:noVBand="1"/>
+      </w:tblPr>
+      <w:tblGrid>
+        <w:gridCol w:w="3070"/>
+        <w:gridCol w:w="15"/>
+        <w:gridCol w:w="1559"/>
+        <w:gridCol w:w="1497"/>
+        <w:gridCol w:w="63"/>
+        <w:gridCol w:w="1559"/>
+        <w:gridCol w:w="1449"/>
+      </w:tblGrid>
+      <w:tr>
+        <w:tc>
+          <w:tcPr>
+            <w:tcW w:w="3070" w:type="dxa"/>
+          </w:tcPr>
+          <w:p/>
+        </w:tc>
+        <w:tc>
+          <w:tcPr>
+            <w:tcW w:w="3071" w:type="dxa"/>
+            <w:gridSpan w:val="3"/>
+          </w:tcPr>
+          <w:p>
+            <w:pPr>
+              <w:rPr>
+                <w:b/>
+              </w:rPr>
+            </w:pPr>
+            <w:r>
+              <w:rPr>
+                <w:b/>
+              </w:rPr>
+              <w:t>Application Client</w:t>
+            </w:r>
+          </w:p>
+        </w:tc>
+        <w:tc>
+          <w:tcPr>
+            <w:tcW w:w="3071" w:type="dxa"/>
+            <w:gridSpan w:val="3"/>
+          </w:tcPr>
+          <w:p>
+            <w:pPr>
+              <w:rPr>
+                <w:b/>
+              </w:rPr>
+            </w:pPr>
+            <w:r>
+              <w:rPr>
+                <w:b/>
+              </w:rPr>
+              <w:t>Application Siège</w:t>
+            </w:r>
+          </w:p>
+        </w:tc>
+      </w:tr>
+      <w:tr>
+        <w:tc>
+          <w:tcPr>
+            <w:tcW w:w="3085" w:type="dxa"/>
+            <w:gridSpan w:val="2"/>
+          </w:tcPr>
+          <w:p>
+            <w:pPr>
+              <w:rPr>
+                <w:u w:val="single"/>
+              </w:rPr>
+            </w:pPr>
+            <w:r>
+              <w:rPr>
+                <w:u w:val="single"/>
+              </w:rPr>
+              <w:t>Champ d’application</w:t>
+            </w:r>
+          </w:p>
+        </w:tc>
+        <w:tc>
+          <w:tcPr>
+            <w:tcW w:w="1559" w:type="dxa"/>
+          </w:tcPr>
+          <w:p>
+            <w:pPr>
+              <w:rPr>
+                <w:u w:val="single"/>
+              </w:rPr>
+            </w:pPr>
+            <w:r>
+              <w:rPr>
+                <w:u w:val="single"/>
+              </w:rPr>
+              <w:t>Nom</w:t>
+            </w:r>
+          </w:p>
+        </w:tc>
+        <w:tc>
+          <w:tcPr>
+            <w:tcW w:w="1560" w:type="dxa"/>
+            <w:gridSpan w:val="2"/>
+          </w:tcPr>
+          <w:p>
+            <w:pPr>
+              <w:rPr>
+                <w:u w:val="single"/>
+              </w:rPr>
+            </w:pPr>
+            <w:r>
+              <w:rPr>
+                <w:u w:val="single"/>
+              </w:rPr>
+              <w:t>Version</w:t>
+            </w:r>
+          </w:p>
+        </w:tc>
+        <w:tc>
+          <w:tcPr>
+            <w:tcW w:w="1559" w:type="dxa"/>
+          </w:tcPr>
+          <w:p>
+            <w:pPr>
+              <w:rPr>
+                <w:u w:val="single"/>
+              </w:rPr>
+            </w:pPr>
+            <w:r>
+              <w:rPr>
+                <w:u w:val="single"/>
+              </w:rPr>
+              <w:t>Nom</w:t>
+            </w:r>
+          </w:p>
+        </w:tc>
+        <w:tc>
+          <w:tcPr>
+            <w:tcW w:w="1449" w:type="dxa"/>
+          </w:tcPr>
+          <w:p>
+            <w:pPr>
+              <w:rPr>
+                <w:u w:val="single"/>
+              </w:rPr>
+            </w:pPr>
+            <w:r>
+              <w:rPr>
+                <w:u w:val="single"/>
+              </w:rPr>
+              <w:t>Version</w:t>
+            </w:r>
+          </w:p>
+        </w:tc>
+      </w:tr>
+      <w:tr>
+        <w:tc>
+          <w:tcPr>
+            <w:tcW w:w="3085" w:type="dxa"/>
+            <w:gridSpan w:val="2"/>
+          </w:tcPr>
+          <w:p>
+            <w:r>
+              <w:t>Environnement de Développement</w:t>
+            </w:r>
+          </w:p>
+        </w:tc>
+        <w:tc>
+          <w:tcPr>
+            <w:tcW w:w="1559" w:type="dxa"/>
+          </w:tcPr>
+          <w:p>
+            <w:r>
+              <w:t>Android Studio</w:t>
+            </w:r>
+          </w:p>
+        </w:tc>
+        <w:tc>
+          <w:tcPr>
+            <w:tcW w:w="1560" w:type="dxa"/>
+            <w:gridSpan w:val="2"/>
+          </w:tcPr>
+          <w:p>
+            <w:r>
+              <w:t>2.2.2</w:t>
+            </w:r>
+          </w:p>
+        </w:tc>
+        <w:tc>
+          <w:tcPr>
+            <w:tcW w:w="1559" w:type="dxa"/>
+          </w:tcPr>
+          <w:p>
+            <w:r>
+              <w:t>Eclipse</w:t>
+            </w:r>
+          </w:p>
+        </w:tc>
+        <w:tc>
+          <w:tcPr>
+            <w:tcW w:w="1449" w:type="dxa"/>
+          </w:tcPr>
+          <w:p>
+            <w:r>
+              <w:t>Neon</w:t>
+            </w:r>
+          </w:p>
+        </w:tc>
+      </w:tr>
+      <w:tr>
+        <w:tc>
+          <w:tcPr>
+            <w:tcW w:w="3085" w:type="dxa"/>
+            <w:gridSpan w:val="2"/>
+          </w:tcPr>
+          <w:p>
+            <w:r>
+              <w:t>Gestion du modèle</w:t>
+            </w:r>
+          </w:p>
+        </w:tc>
+        <w:tc>
+          <w:tcPr>
+            <w:tcW w:w="1559" w:type="dxa"/>
+          </w:tcPr>
+          <w:p/>
+        </w:tc>
+        <w:tc>
+          <w:tcPr>
+            <w:tcW w:w="1560" w:type="dxa"/>
+            <w:gridSpan w:val="2"/>
+          </w:tcPr>
+          <w:p/>
+        </w:tc>
+        <w:tc>
+          <w:tcPr>
+            <w:tcW w:w="1559" w:type="dxa"/>
+          </w:tcPr>
+          <w:p>
+            <w:r>
+              <w:t>EJB</w:t>
+            </w:r>
+          </w:p>
+        </w:tc>
+        <w:tc>
+          <w:tcPr>
+            <w:tcW w:w="1449" w:type="dxa"/>
+          </w:tcPr>
+          <w:p/>
+        </w:tc>
+      </w:tr>
+      <w:tr>
+        <w:tc>
+          <w:tcPr>
+            <w:tcW w:w="3085" w:type="dxa"/>
+            <w:gridSpan w:val="2"/>
+          </w:tcPr>
+          <w:p>
+            <w:r>
+              <w:t>Persistance</w:t>
+            </w:r>
+          </w:p>
+        </w:tc>
+        <w:tc>
+          <w:tcPr>
+            <w:tcW w:w="1559" w:type="dxa"/>
+          </w:tcPr>
+          <w:p/>
+        </w:tc>
+        <w:tc>
+          <w:tcPr>
+            <w:tcW w:w="1560" w:type="dxa"/>
+            <w:gridSpan w:val="2"/>
+          </w:tcPr>
+          <w:p/>
+        </w:tc>
+        <w:tc>
+          <w:tcPr>
+            <w:tcW w:w="1559" w:type="dxa"/>
+          </w:tcPr>
+          <w:p>
+            <w:r>
+              <w:t>Hibernate</w:t>
+            </w:r>
+          </w:p>
+        </w:tc>
+        <w:tc>
+          <w:tcPr>
+            <w:tcW w:w="1449" w:type="dxa"/>
+          </w:tcPr>
+          <w:p/>
+        </w:tc>
+      </w:tr>
+      <w:tr>
+        <w:tc>
+          <w:tcPr>
+            <w:tcW w:w="3085" w:type="dxa"/>
+            <w:gridSpan w:val="2"/>
+          </w:tcPr>
+          <w:p>
+            <w:r>
+              <w:t>Serveur d’application</w:t>
+            </w:r>
+          </w:p>
+        </w:tc>
+        <w:tc>
+          <w:tcPr>
+            <w:tcW w:w="1559" w:type="dxa"/>
+          </w:tcPr>
+          <w:p/>
+        </w:tc>
+        <w:tc>
+          <w:tcPr>
+            <w:tcW w:w="1560" w:type="dxa"/>
+            <w:gridSpan w:val="2"/>
+          </w:tcPr>
+          <w:p/>
+        </w:tc>
+        <w:tc>
+          <w:tcPr>
+            <w:tcW w:w="1559" w:type="dxa"/>
+          </w:tcPr>
+          <w:p>
+            <w:r>
+              <w:t>WildFly</w:t>
+            </w:r>
+          </w:p>
+        </w:tc>
+        <w:tc>
+          <w:tcPr>
+            <w:tcW w:w="1449" w:type="dxa"/>
+          </w:tcPr>
+          <w:p>
+            <w:r>
+              <w:t>10.1.0</w:t>
+            </w:r>
+          </w:p>
+        </w:tc>
+      </w:tr>
+      <w:tr>
+        <w:tc>
+          <w:tcPr>
+            <w:tcW w:w="3085" w:type="dxa"/>
+            <w:gridSpan w:val="2"/>
+          </w:tcPr>
+          <w:p>
+            <w:r>
+              <w:t>Base de données</w:t>
+            </w:r>
+          </w:p>
+        </w:tc>
+        <w:tc>
+          <w:tcPr>
+            <w:tcW w:w="1559" w:type="dxa"/>
+          </w:tcPr>
+          <w:p>
+            <w:r>
+              <w:t>Dossier interne</w:t>
+            </w:r>
+          </w:p>
+        </w:tc>
+        <w:tc>
+          <w:tcPr>
+            <w:tcW w:w="1560" w:type="dxa"/>
+            <w:gridSpan w:val="2"/>
+          </w:tcPr>
+          <w:p/>
+        </w:tc>
+        <w:tc>
+          <w:tcPr>
+            <w:tcW w:w="1559" w:type="dxa"/>
+          </w:tcPr>
+          <w:p>
+            <w:r>
+              <w:t>HsqlDB (fournit avec Wildfly)</w:t>
+            </w:r>
+          </w:p>
+        </w:tc>
+        <w:tc>
+          <w:tcPr>
+            <w:tcW w:w="1449" w:type="dxa"/>
+          </w:tcPr>
+          <w:p/>
+        </w:tc>
+      </w:tr>
+      <w:tr>
+        <w:tc>
+          <w:tcPr>
+            <w:tcW w:w="3085" w:type="dxa"/>
+            <w:gridSpan w:val="2"/>
+          </w:tcPr>
+          <w:p>
+            <w:r>
+              <w:t>Framework Web</w:t>
+            </w:r>
+          </w:p>
+        </w:tc>
+        <w:tc>
+          <w:tcPr>
+            <w:tcW w:w="1559" w:type="dxa"/>
+          </w:tcPr>
+          <w:p/>
+        </w:tc>
+        <w:tc>
+          <w:tcPr>
+            <w:tcW w:w="1560" w:type="dxa"/>
+            <w:gridSpan w:val="2"/>
+          </w:tcPr>
+          <w:p/>
+        </w:tc>
+        <w:tc>
+          <w:tcPr>
+            <w:tcW w:w="1559" w:type="dxa"/>
+          </w:tcPr>
+          <w:p>
+            <w:r>
+              <w:t>AngularJS</w:t>
+            </w:r>
+          </w:p>
+        </w:tc>
+        <w:tc>
+          <w:tcPr>
+            <w:tcW w:w="1449" w:type="dxa"/>
+          </w:tcPr>
+          <w:p>
+            <w:r>
+              <w:t>1.6.1</w:t>
+            </w:r>
+          </w:p>
+        </w:tc>
+      </w:tr>
+      <w:tr>
+        <w:tc>
+          <w:tcPr>
+            <w:tcW w:w="3085" w:type="dxa"/>
+            <w:gridSpan w:val="2"/>
+          </w:tcPr>
+          <w:p>
+            <w:r>
+              <w:t>Versionnage</w:t>
+            </w:r>
+          </w:p>
+        </w:tc>
+        <w:tc>
+          <w:tcPr>
+            <w:tcW w:w="1559" w:type="dxa"/>
+          </w:tcPr>
+          <w:p/>
+        </w:tc>
+        <w:tc>
+          <w:tcPr>
+            <w:tcW w:w="1560" w:type="dxa"/>
+            <w:gridSpan w:val="2"/>
+          </w:tcPr>
+          <w:p/>
+        </w:tc>
+        <w:tc>
+          <w:tcPr>
+            <w:tcW w:w="1559" w:type="dxa"/>
+          </w:tcPr>
+          <w:p>
+            <w:r>
+              <w:t>Git</w:t>
+            </w:r>
+          </w:p>
+        </w:tc>
+        <w:tc>
+          <w:tcPr>
+            <w:tcW w:w="1449" w:type="dxa"/>
+          </w:tcPr>
+          <w:p>
+            <w:r>
+              <w:t>2.11.0</w:t>
+            </w:r>
+          </w:p>
+        </w:tc>
+      </w:tr>
+    </w:tbl>
+    <w:p/>
     <w:sectPr>
       <w:pgSz w:w="11906" w:h="16838"/>
       <w:pgMar w:top="1417" w:right="1417" w:bottom="1417" w:left="1417" w:header="708" w:footer="708" w:gutter="0"/>
@@ -879,6 +1775,93 @@
     </w:lvl>
   </w:abstractNum>
   <w:abstractNum w:abstractNumId="1">
+    <w:nsid w:val="28DA61E9"/>
+    <w:multiLevelType w:val="hybridMultilevel"/>
+    <w:tmpl w:val="E4122218"/>
+    <w:lvl w:ilvl="0" w:tplc="28246F2C">
+      <w:start w:val="1"/>
+      <w:numFmt w:val="lowerLetter"/>
+      <w:pStyle w:val="Heading4"/>
+      <w:lvlText w:val="%1)"/>
+      <w:lvlJc w:val="left"/>
+      <w:pPr>
+        <w:ind w:left="720" w:hanging="360"/>
+      </w:pPr>
+    </w:lvl>
+    <w:lvl w:ilvl="1" w:tplc="040C0019" w:tentative="1">
+      <w:start w:val="1"/>
+      <w:numFmt w:val="lowerLetter"/>
+      <w:lvlText w:val="%2."/>
+      <w:lvlJc w:val="left"/>
+      <w:pPr>
+        <w:ind w:left="1440" w:hanging="360"/>
+      </w:pPr>
+    </w:lvl>
+    <w:lvl w:ilvl="2" w:tplc="040C001B" w:tentative="1">
+      <w:start w:val="1"/>
+      <w:numFmt w:val="lowerRoman"/>
+      <w:lvlText w:val="%3."/>
+      <w:lvlJc w:val="right"/>
+      <w:pPr>
+        <w:ind w:left="2160" w:hanging="180"/>
+      </w:pPr>
+    </w:lvl>
+    <w:lvl w:ilvl="3" w:tplc="040C000F" w:tentative="1">
+      <w:start w:val="1"/>
+      <w:numFmt w:val="decimal"/>
+      <w:lvlText w:val="%4."/>
+      <w:lvlJc w:val="left"/>
+      <w:pPr>
+        <w:ind w:left="2880" w:hanging="360"/>
+      </w:pPr>
+    </w:lvl>
+    <w:lvl w:ilvl="4" w:tplc="040C0019" w:tentative="1">
+      <w:start w:val="1"/>
+      <w:numFmt w:val="lowerLetter"/>
+      <w:lvlText w:val="%5."/>
+      <w:lvlJc w:val="left"/>
+      <w:pPr>
+        <w:ind w:left="3600" w:hanging="360"/>
+      </w:pPr>
+    </w:lvl>
+    <w:lvl w:ilvl="5" w:tplc="040C001B" w:tentative="1">
+      <w:start w:val="1"/>
+      <w:numFmt w:val="lowerRoman"/>
+      <w:lvlText w:val="%6."/>
+      <w:lvlJc w:val="right"/>
+      <w:pPr>
+        <w:ind w:left="4320" w:hanging="180"/>
+      </w:pPr>
+    </w:lvl>
+    <w:lvl w:ilvl="6" w:tplc="040C000F" w:tentative="1">
+      <w:start w:val="1"/>
+      <w:numFmt w:val="decimal"/>
+      <w:lvlText w:val="%7."/>
+      <w:lvlJc w:val="left"/>
+      <w:pPr>
+        <w:ind w:left="5040" w:hanging="360"/>
+      </w:pPr>
+    </w:lvl>
+    <w:lvl w:ilvl="7" w:tplc="040C0019" w:tentative="1">
+      <w:start w:val="1"/>
+      <w:numFmt w:val="lowerLetter"/>
+      <w:lvlText w:val="%8."/>
+      <w:lvlJc w:val="left"/>
+      <w:pPr>
+        <w:ind w:left="5760" w:hanging="360"/>
+      </w:pPr>
+    </w:lvl>
+    <w:lvl w:ilvl="8" w:tplc="040C001B" w:tentative="1">
+      <w:start w:val="1"/>
+      <w:numFmt w:val="lowerRoman"/>
+      <w:lvlText w:val="%9."/>
+      <w:lvlJc w:val="right"/>
+      <w:pPr>
+        <w:ind w:left="6480" w:hanging="180"/>
+      </w:pPr>
+    </w:lvl>
+  </w:abstractNum>
+  <w:abstractNum w:abstractNumId="2">
     <w:nsid w:val="43BD7208"/>
     <w:multiLevelType w:val="hybridMultilevel"/>
     <w:tmpl w:val="D4962F60"/>
@@ -965,7 +1948,7 @@
       </w:pPr>
     </w:lvl>
   </w:abstractNum>
-  <w:abstractNum w:abstractNumId="2">
+  <w:abstractNum w:abstractNumId="3">
     <w:nsid w:val="5F6A1EA3"/>
     <w:multiLevelType w:val="hybridMultilevel"/>
     <w:tmpl w:val="0E96D5C4"/>
@@ -1052,14 +2035,133 @@
       </w:pPr>
     </w:lvl>
   </w:abstractNum>
+  <w:abstractNum w:abstractNumId="4">
+    <w:nsid w:val="65CB73CF"/>
+    <w:multiLevelType w:val="hybridMultilevel"/>
+    <w:tmpl w:val="3F2616AE"/>
+    <w:lvl w:ilvl="0" w:tplc="040C0001">
+      <w:start w:val="1"/>
+      <w:numFmt w:val="bullet"/>
+      <w:lvlText w:val=""/>
+      <w:lvlJc w:val="left"/>
+      <w:pPr>
+        <w:ind w:left="1080" w:hanging="360"/>
+      </w:pPr>
+      <w:rPr>
+        <w:rFonts w:ascii="Symbol" w:hAnsi="Symbol" w:hint="default"/>
+      </w:rPr>
+    </w:lvl>
+    <w:lvl w:ilvl="1" w:tplc="040C0003" w:tentative="1">
+      <w:start w:val="1"/>
+      <w:numFmt w:val="bullet"/>
+      <w:lvlText w:val="o"/>
+      <w:lvlJc w:val="left"/>
+      <w:pPr>
+        <w:ind w:left="1800" w:hanging="360"/>
+      </w:pPr>
+      <w:rPr>
+        <w:rFonts w:ascii="Courier New" w:hAnsi="Courier New" w:cs="Courier New" w:hint="default"/>
+      </w:rPr>
+    </w:lvl>
+    <w:lvl w:ilvl="2" w:tplc="040C0005" w:tentative="1">
+      <w:start w:val="1"/>
+      <w:numFmt w:val="bullet"/>
+      <w:lvlText w:val=""/>
+      <w:lvlJc w:val="left"/>
+      <w:pPr>
+        <w:ind w:left="2520" w:hanging="360"/>
+      </w:pPr>
+      <w:rPr>
+        <w:rFonts w:ascii="Wingdings" w:hAnsi="Wingdings" w:hint="default"/>
+      </w:rPr>
+    </w:lvl>
+    <w:lvl w:ilvl="3" w:tplc="040C0001" w:tentative="1">
+      <w:start w:val="1"/>
+      <w:numFmt w:val="bullet"/>
+      <w:lvlText w:val=""/>
+      <w:lvlJc w:val="left"/>
+      <w:pPr>
+        <w:ind w:left="3240" w:hanging="360"/>
+      </w:pPr>
+      <w:rPr>
+        <w:rFonts w:ascii="Symbol" w:hAnsi="Symbol" w:hint="default"/>
+      </w:rPr>
+    </w:lvl>
+    <w:lvl w:ilvl="4" w:tplc="040C0003" w:tentative="1">
+      <w:start w:val="1"/>
+      <w:numFmt w:val="bullet"/>
+      <w:lvlText w:val="o"/>
+      <w:lvlJc w:val="left"/>
+      <w:pPr>
+        <w:ind w:left="3960" w:hanging="360"/>
+      </w:pPr>
+      <w:rPr>
+        <w:rFonts w:ascii="Courier New" w:hAnsi="Courier New" w:cs="Courier New" w:hint="default"/>
+      </w:rPr>
+    </w:lvl>
+    <w:lvl w:ilvl="5" w:tplc="040C0005" w:tentative="1">
+      <w:start w:val="1"/>
+      <w:numFmt w:val="bullet"/>
+      <w:lvlText w:val=""/>
+      <w:lvlJc w:val="left"/>
+      <w:pPr>
+        <w:ind w:left="4680" w:hanging="360"/>
+      </w:pPr>
+      <w:rPr>
+        <w:rFonts w:ascii="Wingdings" w:hAnsi="Wingdings" w:hint="default"/>
+      </w:rPr>
+    </w:lvl>
+    <w:lvl w:ilvl="6" w:tplc="040C0001" w:tentative="1">
+      <w:start w:val="1"/>
+      <w:numFmt w:val="bullet"/>
+      <w:lvlText w:val=""/>
+      <w:lvlJc w:val="left"/>
+      <w:pPr>
+        <w:ind w:left="5400" w:hanging="360"/>
+      </w:pPr>
+      <w:rPr>
+        <w:rFonts w:ascii="Symbol" w:hAnsi="Symbol" w:hint="default"/>
+      </w:rPr>
+    </w:lvl>
+    <w:lvl w:ilvl="7" w:tplc="040C0003" w:tentative="1">
+      <w:start w:val="1"/>
+      <w:numFmt w:val="bullet"/>
+      <w:lvlText w:val="o"/>
+      <w:lvlJc w:val="left"/>
+      <w:pPr>
+        <w:ind w:left="6120" w:hanging="360"/>
+      </w:pPr>
+      <w:rPr>
+        <w:rFonts w:ascii="Courier New" w:hAnsi="Courier New" w:cs="Courier New" w:hint="default"/>
+      </w:rPr>
+    </w:lvl>
+    <w:lvl w:ilvl="8" w:tplc="040C0005" w:tentative="1">
+      <w:start w:val="1"/>
+      <w:numFmt w:val="bullet"/>
+      <w:lvlText w:val=""/>
+      <w:lvlJc w:val="left"/>
+      <w:pPr>
+        <w:ind w:left="6840" w:hanging="360"/>
+      </w:pPr>
+      <w:rPr>
+        <w:rFonts w:ascii="Wingdings" w:hAnsi="Wingdings" w:hint="default"/>
+      </w:rPr>
+    </w:lvl>
+  </w:abstractNum>
   <w:num w:numId="1">
-    <w:abstractNumId w:val="2"/>
+    <w:abstractNumId w:val="3"/>
   </w:num>
   <w:num w:numId="2">
-    <w:abstractNumId w:val="1"/>
+    <w:abstractNumId w:val="2"/>
   </w:num>
   <w:num w:numId="3">
     <w:abstractNumId w:val="0"/>
+  </w:num>
+  <w:num w:numId="4">
+    <w:abstractNumId w:val="1"/>
+  </w:num>
+  <w:num w:numId="5">
+    <w:abstractNumId w:val="4"/>
   </w:num>
 </w:numbering>
 </file>
@@ -1304,6 +2406,33 @@
       <w:color w:val="4F81BD" w:themeColor="accent1"/>
     </w:rPr>
   </w:style>
+  <w:style w:type="paragraph" w:styleId="Heading4">
+    <w:name w:val="heading 4"/>
+    <w:basedOn w:val="Normal"/>
+    <w:next w:val="Normal"/>
+    <w:link w:val="Heading4Char"/>
+    <w:uiPriority w:val="9"/>
+    <w:unhideWhenUsed/>
+    <w:qFormat/>
+    <w:rsid w:val="00864E97"/>
+    <w:pPr>
+      <w:keepNext/>
+      <w:keepLines/>
+      <w:numPr>
+        <w:numId w:val="4"/>
+      </w:numPr>
+      <w:spacing w:before="200" w:after="0"/>
+      <w:outlineLvl w:val="3"/>
+    </w:pPr>
+    <w:rPr>
+      <w:rFonts w:asciiTheme="majorHAnsi" w:eastAsiaTheme="majorEastAsia" w:hAnsiTheme="majorHAnsi" w:cstheme="majorBidi"/>
+      <w:b/>
+      <w:bCs/>
+      <w:i/>
+      <w:iCs/>
+      <w:color w:val="000000" w:themeColor="text1"/>
+    </w:rPr>
+  </w:style>
   <w:style w:type="character" w:default="1" w:styleId="DefaultParagraphFont">
     <w:name w:val="Default Paragraph Font"/>
     <w:uiPriority w:val="1"/>
@@ -1601,6 +2730,32 @@
       <w:bCs/>
       <w:color w:val="4F81BD" w:themeColor="accent1"/>
     </w:rPr>
+  </w:style>
+  <w:style w:type="character" w:customStyle="1" w:styleId="Heading4Char">
+    <w:name w:val="Heading 4 Char"/>
+    <w:basedOn w:val="DefaultParagraphFont"/>
+    <w:link w:val="Heading4"/>
+    <w:uiPriority w:val="9"/>
+    <w:rsid w:val="00864E97"/>
+    <w:rPr>
+      <w:rFonts w:asciiTheme="majorHAnsi" w:eastAsiaTheme="majorEastAsia" w:hAnsiTheme="majorHAnsi" w:cstheme="majorBidi"/>
+      <w:b/>
+      <w:bCs/>
+      <w:i/>
+      <w:iCs/>
+      <w:color w:val="000000" w:themeColor="text1"/>
+    </w:rPr>
+  </w:style>
+  <w:style w:type="paragraph" w:styleId="ListParagraph">
+    <w:name w:val="List Paragraph"/>
+    <w:basedOn w:val="Normal"/>
+    <w:uiPriority w:val="34"/>
+    <w:qFormat/>
+    <w:rsid w:val="004C012D"/>
+    <w:pPr>
+      <w:ind w:left="720"/>
+      <w:contextualSpacing/>
+    </w:pPr>
   </w:style>
 </w:styles>
 </file>
@@ -1845,6 +3000,33 @@
       <w:color w:val="4F81BD" w:themeColor="accent1"/>
     </w:rPr>
   </w:style>
+  <w:style w:type="paragraph" w:styleId="Heading4">
+    <w:name w:val="heading 4"/>
+    <w:basedOn w:val="Normal"/>
+    <w:next w:val="Normal"/>
+    <w:link w:val="Heading4Char"/>
+    <w:uiPriority w:val="9"/>
+    <w:unhideWhenUsed/>
+    <w:qFormat/>
+    <w:rsid w:val="00864E97"/>
+    <w:pPr>
+      <w:keepNext/>
+      <w:keepLines/>
+      <w:numPr>
+        <w:numId w:val="4"/>
+      </w:numPr>
+      <w:spacing w:before="200" w:after="0"/>
+      <w:outlineLvl w:val="3"/>
+    </w:pPr>
+    <w:rPr>
+      <w:rFonts w:asciiTheme="majorHAnsi" w:eastAsiaTheme="majorEastAsia" w:hAnsiTheme="majorHAnsi" w:cstheme="majorBidi"/>
+      <w:b/>
+      <w:bCs/>
+      <w:i/>
+      <w:iCs/>
+      <w:color w:val="000000" w:themeColor="text1"/>
+    </w:rPr>
+  </w:style>
   <w:style w:type="character" w:default="1" w:styleId="DefaultParagraphFont">
     <w:name w:val="Default Paragraph Font"/>
     <w:uiPriority w:val="1"/>
@@ -2142,6 +3324,32 @@
       <w:bCs/>
       <w:color w:val="4F81BD" w:themeColor="accent1"/>
     </w:rPr>
+  </w:style>
+  <w:style w:type="character" w:customStyle="1" w:styleId="Heading4Char">
+    <w:name w:val="Heading 4 Char"/>
+    <w:basedOn w:val="DefaultParagraphFont"/>
+    <w:link w:val="Heading4"/>
+    <w:uiPriority w:val="9"/>
+    <w:rsid w:val="00864E97"/>
+    <w:rPr>
+      <w:rFonts w:asciiTheme="majorHAnsi" w:eastAsiaTheme="majorEastAsia" w:hAnsiTheme="majorHAnsi" w:cstheme="majorBidi"/>
+      <w:b/>
+      <w:bCs/>
+      <w:i/>
+      <w:iCs/>
+      <w:color w:val="000000" w:themeColor="text1"/>
+    </w:rPr>
+  </w:style>
+  <w:style w:type="paragraph" w:styleId="ListParagraph">
+    <w:name w:val="List Paragraph"/>
+    <w:basedOn w:val="Normal"/>
+    <w:uiPriority w:val="34"/>
+    <w:qFormat/>
+    <w:rsid w:val="004C012D"/>
+    <w:pPr>
+      <w:ind w:left="720"/>
+      <w:contextualSpacing/>
+    </w:pPr>
   </w:style>
 </w:styles>
 </file>

</xml_diff>